<commit_message>
Modificado PDF entrega 5
</commit_message>
<xml_diff>
--- a/Plantilla.docx
+++ b/Plantilla.docx
@@ -17,72 +17,22 @@
           <w:i/>
           <w:iCs w:val="0"/>
         </w:rPr>
-        <w:t>Entrega 5</w:t>
-      </w:r>
-      <w:r>
-        <w:rPr>
-          <w:rStyle w:val="nfasis"/>
-          <w:i/>
-          <w:iCs w:val="0"/>
-        </w:rPr>
-        <w:t xml:space="preserve"> -</w:t>
-      </w:r>
-      <w:r>
-        <w:rPr>
-          <w:rStyle w:val="nfasis"/>
-          <w:i/>
-          <w:iCs w:val="0"/>
-        </w:rPr>
-        <w:t xml:space="preserve"> </w:t>
-      </w:r>
-      <w:r>
-        <w:t>Sincronización y exclusión</w:t>
+        <w:t>Título 1</w:t>
       </w:r>
     </w:p>
     <w:p>
       <w:pPr>
         <w:pStyle w:val="Ttulo2"/>
-        <w:rPr>
-          <w:b w:val="0"/>
-        </w:rPr>
       </w:pPr>
       <w:r>
-        <w:rPr>
-          <w:b w:val="0"/>
-        </w:rPr>
-        <w:t>P</w:t>
+        <w:t>Título 2</w:t>
       </w:r>
-      <w:r>
-        <w:rPr>
-          <w:b w:val="0"/>
-        </w:rPr>
-        <w:t>4</w:t>
-      </w:r>
-      <w:r>
-        <w:rPr>
-          <w:b w:val="0"/>
-        </w:rPr>
-        <w:t xml:space="preserve"> – </w:t>
-      </w:r>
-      <w:r>
-        <w:rPr>
-          <w:b w:val="0"/>
-        </w:rPr>
-        <w:t>Análisis</w:t>
-      </w:r>
-    </w:p>
-    <w:p>
-      <w:pPr>
-        <w:rPr>
-          <w:u w:val="single"/>
-        </w:rPr>
-      </w:pPr>
       <w:bookmarkStart w:id="0" w:name="_GoBack"/>
       <w:bookmarkEnd w:id="0"/>
     </w:p>
     <w:sectPr>
-      <w:headerReference w:type="default" r:id="rId6"/>
-      <w:footerReference w:type="default" r:id="rId7"/>
+      <w:headerReference w:type="default" r:id="rId7"/>
+      <w:footerReference w:type="default" r:id="rId8"/>
       <w:pgSz w:w="11906" w:h="16838"/>
       <w:pgMar w:top="1417" w:right="1701" w:bottom="1417" w:left="1701" w:header="708" w:footer="708" w:gutter="0"/>
       <w:cols w:space="708"/>
@@ -96,9 +46,6 @@
 <w:endnotes xmlns:wpc="http://schemas.microsoft.com/office/word/2010/wordprocessingCanvas" xmlns:cx="http://schemas.microsoft.com/office/drawing/2014/chartex" xmlns:cx1="http://schemas.microsoft.com/office/drawing/2015/9/8/chartex" xmlns:cx2="http://schemas.microsoft.com/office/drawing/2015/10/21/chartex" xmlns:cx3="http://schemas.microsoft.com/office/drawing/2016/5/9/chartex" xmlns:cx4="http://schemas.microsoft.com/office/drawing/2016/5/10/chartex" xmlns:cx5="http://schemas.microsoft.com/office/drawing/2016/5/11/chartex" xmlns:cx6="http://schemas.microsoft.com/office/drawing/2016/5/12/chartex" xmlns:cx7="http://schemas.microsoft.com/office/drawing/2016/5/13/chartex" xmlns:cx8="http://schemas.microsoft.com/office/drawing/2016/5/14/chartex" xmlns:mc="http://schemas.openxmlformats.org/markup-compatibility/2006" xmlns:aink="http://schemas.microsoft.com/office/drawing/2016/ink" xmlns:am3d="http://schemas.microsoft.com/office/drawing/2017/model3d" xmlns:o="urn:schemas-microsoft-com:office:office" xmlns:r="http://schemas.openxmlformats.org/officeDocument/2006/relationships" xmlns:m="http://schemas.openxmlformats.org/officeDocument/2006/math" xmlns:v="urn:schemas-microsoft-com:vml" xmlns:wp14="http://schemas.microsoft.com/office/word/2010/wordprocessingDrawing" xmlns:wp="http://schemas.openxmlformats.org/drawingml/2006/wordprocessingDrawing" xmlns:w10="urn:schemas-microsoft-com:office:word" xmlns:w="http://schemas.openxmlformats.org/wordprocessingml/2006/main" xmlns:w14="http://schemas.microsoft.com/office/word/2010/wordml" xmlns:w15="http://schemas.microsoft.com/office/word/2012/wordml" xmlns:w16cid="http://schemas.microsoft.com/office/word/2016/wordml/cid" xmlns:w16se="http://schemas.microsoft.com/office/word/2015/wordml/symex" xmlns:wpg="http://schemas.microsoft.com/office/word/2010/wordprocessingGroup" xmlns:wpi="http://schemas.microsoft.com/office/word/2010/wordprocessingInk" xmlns:wne="http://schemas.microsoft.com/office/word/2006/wordml" xmlns:wps="http://schemas.microsoft.com/office/word/2010/wordprocessingShape" mc:Ignorable="w14 w15 w16se w16cid wp14">
   <w:endnote w:type="separator" w:id="-1">
     <w:p>
-      <w:pPr>
-        <w:spacing w:after="0"/>
-      </w:pPr>
       <w:r>
         <w:separator/>
       </w:r>
@@ -107,9 +54,6 @@
   </w:endnote>
   <w:endnote w:type="continuationSeparator" w:id="0">
     <w:p>
-      <w:pPr>
-        <w:spacing w:after="0"/>
-      </w:pPr>
       <w:r>
         <w:continuationSeparator/>
       </w:r>
@@ -123,136 +67,56 @@
 <w:ftr xmlns:wpc="http://schemas.microsoft.com/office/word/2010/wordprocessingCanvas" xmlns:cx="http://schemas.microsoft.com/office/drawing/2014/chartex" xmlns:cx1="http://schemas.microsoft.com/office/drawing/2015/9/8/chartex" xmlns:cx2="http://schemas.microsoft.com/office/drawing/2015/10/21/chartex" xmlns:cx3="http://schemas.microsoft.com/office/drawing/2016/5/9/chartex" xmlns:cx4="http://schemas.microsoft.com/office/drawing/2016/5/10/chartex" xmlns:cx5="http://schemas.microsoft.com/office/drawing/2016/5/11/chartex" xmlns:cx6="http://schemas.microsoft.com/office/drawing/2016/5/12/chartex" xmlns:cx7="http://schemas.microsoft.com/office/drawing/2016/5/13/chartex" xmlns:cx8="http://schemas.microsoft.com/office/drawing/2016/5/14/chartex" xmlns:mc="http://schemas.openxmlformats.org/markup-compatibility/2006" xmlns:aink="http://schemas.microsoft.com/office/drawing/2016/ink" xmlns:am3d="http://schemas.microsoft.com/office/drawing/2017/model3d" xmlns:o="urn:schemas-microsoft-com:office:office" xmlns:r="http://schemas.openxmlformats.org/officeDocument/2006/relationships" xmlns:m="http://schemas.openxmlformats.org/officeDocument/2006/math" xmlns:v="urn:schemas-microsoft-com:vml" xmlns:wp14="http://schemas.microsoft.com/office/word/2010/wordprocessingDrawing" xmlns:wp="http://schemas.openxmlformats.org/drawingml/2006/wordprocessingDrawing" xmlns:w10="urn:schemas-microsoft-com:office:word" xmlns:w="http://schemas.openxmlformats.org/wordprocessingml/2006/main" xmlns:w14="http://schemas.microsoft.com/office/word/2010/wordml" xmlns:w15="http://schemas.microsoft.com/office/word/2012/wordml" xmlns:w16cid="http://schemas.microsoft.com/office/word/2016/wordml/cid" xmlns:w16se="http://schemas.microsoft.com/office/word/2015/wordml/symex" xmlns:wpg="http://schemas.microsoft.com/office/word/2010/wordprocessingGroup" xmlns:wpi="http://schemas.microsoft.com/office/word/2010/wordprocessingInk" xmlns:wne="http://schemas.microsoft.com/office/word/2006/wordml" xmlns:wps="http://schemas.microsoft.com/office/word/2010/wordprocessingShape" mc:Ignorable="w14 w15 w16se w16cid wp14">
   <w:p>
     <w:pPr>
-      <w:tabs>
-        <w:tab w:val="center" w:pos="4550"/>
-        <w:tab w:val="left" w:pos="5818"/>
-      </w:tabs>
-      <w:ind w:right="260"/>
-      <w:jc w:val="right"/>
+      <w:pStyle w:val="Encabezados"/>
       <w:rPr>
-        <w:b/>
         <w:color w:val="222A35" w:themeColor="text2" w:themeShade="80"/>
-        <w:sz w:val="24"/>
-        <w:szCs w:val="24"/>
       </w:rPr>
     </w:pPr>
     <w:r>
       <w:rPr>
-        <w:b/>
         <w:color w:val="8496B0" w:themeColor="text2" w:themeTint="99"/>
-        <w:spacing w:val="60"/>
-        <w:sz w:val="24"/>
-        <w:szCs w:val="24"/>
       </w:rPr>
-      <w:t>Santiago Gómez Vilar</w:t>
+      <w:t xml:space="preserve">Santiago Gómez Vilar </w:t>
     </w:r>
     <w:r>
-      <w:rPr>
-        <w:b/>
-        <w:color w:val="8496B0" w:themeColor="text2" w:themeTint="99"/>
-        <w:sz w:val="24"/>
-        <w:szCs w:val="24"/>
-      </w:rPr>
-      <w:t xml:space="preserve"> </w:t>
-    </w:r>
-    <w:r>
-      <w:rPr>
-        <w:b/>
-        <w:color w:val="323E4F" w:themeColor="text2" w:themeShade="BF"/>
-        <w:sz w:val="24"/>
-        <w:szCs w:val="24"/>
-      </w:rPr>
       <w:fldChar w:fldCharType="begin"/>
     </w:r>
     <w:r>
-      <w:rPr>
-        <w:b/>
-        <w:color w:val="323E4F" w:themeColor="text2" w:themeShade="BF"/>
-        <w:sz w:val="24"/>
-        <w:szCs w:val="24"/>
-      </w:rPr>
       <w:instrText>PAGE   \* MERGEFORMAT</w:instrText>
     </w:r>
     <w:r>
-      <w:rPr>
-        <w:b/>
-        <w:color w:val="323E4F" w:themeColor="text2" w:themeShade="BF"/>
-        <w:sz w:val="24"/>
-        <w:szCs w:val="24"/>
-      </w:rPr>
       <w:fldChar w:fldCharType="separate"/>
     </w:r>
     <w:r>
       <w:rPr>
-        <w:b/>
         <w:noProof/>
-        <w:color w:val="323E4F" w:themeColor="text2" w:themeShade="BF"/>
-        <w:sz w:val="24"/>
-        <w:szCs w:val="24"/>
+      </w:rPr>
+      <w:t>1</w:t>
+    </w:r>
+    <w:r>
+      <w:fldChar w:fldCharType="end"/>
+    </w:r>
+    <w:r>
+      <w:t xml:space="preserve"> | </w:t>
+    </w:r>
+    <w:r>
+      <w:fldChar w:fldCharType="begin"/>
+    </w:r>
+    <w:r>
+      <w:instrText>NUMPAGES  \* Arabic  \* MERGEFORMAT</w:instrText>
+    </w:r>
+    <w:r>
+      <w:fldChar w:fldCharType="separate"/>
+    </w:r>
+    <w:r>
+      <w:rPr>
+        <w:noProof/>
       </w:rPr>
       <w:t>1</w:t>
     </w:r>
     <w:r>
       <w:rPr>
-        <w:b/>
-        <w:color w:val="323E4F" w:themeColor="text2" w:themeShade="BF"/>
-        <w:sz w:val="24"/>
-        <w:szCs w:val="24"/>
-      </w:rPr>
-      <w:fldChar w:fldCharType="end"/>
-    </w:r>
-    <w:r>
-      <w:rPr>
-        <w:b/>
-        <w:color w:val="323E4F" w:themeColor="text2" w:themeShade="BF"/>
-        <w:sz w:val="24"/>
-        <w:szCs w:val="24"/>
-      </w:rPr>
-      <w:t xml:space="preserve"> | </w:t>
-    </w:r>
-    <w:r>
-      <w:rPr>
-        <w:b/>
-        <w:color w:val="323E4F" w:themeColor="text2" w:themeShade="BF"/>
-        <w:sz w:val="24"/>
-        <w:szCs w:val="24"/>
-      </w:rPr>
-      <w:fldChar w:fldCharType="begin"/>
-    </w:r>
-    <w:r>
-      <w:rPr>
-        <w:b/>
-        <w:color w:val="323E4F" w:themeColor="text2" w:themeShade="BF"/>
-        <w:sz w:val="24"/>
-        <w:szCs w:val="24"/>
-      </w:rPr>
-      <w:instrText>NUMPAGES  \* Arabic  \* MERGEFORMAT</w:instrText>
-    </w:r>
-    <w:r>
-      <w:rPr>
-        <w:b/>
-        <w:color w:val="323E4F" w:themeColor="text2" w:themeShade="BF"/>
-        <w:sz w:val="24"/>
-        <w:szCs w:val="24"/>
-      </w:rPr>
-      <w:fldChar w:fldCharType="separate"/>
-    </w:r>
-    <w:r>
-      <w:rPr>
-        <w:b/>
         <w:noProof/>
-        <w:color w:val="323E4F" w:themeColor="text2" w:themeShade="BF"/>
-        <w:sz w:val="24"/>
-        <w:szCs w:val="24"/>
-      </w:rPr>
-      <w:t>1</w:t>
-    </w:r>
-    <w:r>
-      <w:rPr>
-        <w:b/>
-        <w:color w:val="323E4F" w:themeColor="text2" w:themeShade="BF"/>
-        <w:sz w:val="24"/>
-        <w:szCs w:val="24"/>
       </w:rPr>
       <w:fldChar w:fldCharType="end"/>
     </w:r>
@@ -270,9 +134,6 @@
 <w:footnotes xmlns:wpc="http://schemas.microsoft.com/office/word/2010/wordprocessingCanvas" xmlns:cx="http://schemas.microsoft.com/office/drawing/2014/chartex" xmlns:cx1="http://schemas.microsoft.com/office/drawing/2015/9/8/chartex" xmlns:cx2="http://schemas.microsoft.com/office/drawing/2015/10/21/chartex" xmlns:cx3="http://schemas.microsoft.com/office/drawing/2016/5/9/chartex" xmlns:cx4="http://schemas.microsoft.com/office/drawing/2016/5/10/chartex" xmlns:cx5="http://schemas.microsoft.com/office/drawing/2016/5/11/chartex" xmlns:cx6="http://schemas.microsoft.com/office/drawing/2016/5/12/chartex" xmlns:cx7="http://schemas.microsoft.com/office/drawing/2016/5/13/chartex" xmlns:cx8="http://schemas.microsoft.com/office/drawing/2016/5/14/chartex" xmlns:mc="http://schemas.openxmlformats.org/markup-compatibility/2006" xmlns:aink="http://schemas.microsoft.com/office/drawing/2016/ink" xmlns:am3d="http://schemas.microsoft.com/office/drawing/2017/model3d" xmlns:o="urn:schemas-microsoft-com:office:office" xmlns:r="http://schemas.openxmlformats.org/officeDocument/2006/relationships" xmlns:m="http://schemas.openxmlformats.org/officeDocument/2006/math" xmlns:v="urn:schemas-microsoft-com:vml" xmlns:wp14="http://schemas.microsoft.com/office/word/2010/wordprocessingDrawing" xmlns:wp="http://schemas.openxmlformats.org/drawingml/2006/wordprocessingDrawing" xmlns:w10="urn:schemas-microsoft-com:office:word" xmlns:w="http://schemas.openxmlformats.org/wordprocessingml/2006/main" xmlns:w14="http://schemas.microsoft.com/office/word/2010/wordml" xmlns:w15="http://schemas.microsoft.com/office/word/2012/wordml" xmlns:w16cid="http://schemas.microsoft.com/office/word/2016/wordml/cid" xmlns:w16se="http://schemas.microsoft.com/office/word/2015/wordml/symex" xmlns:wpg="http://schemas.microsoft.com/office/word/2010/wordprocessingGroup" xmlns:wpi="http://schemas.microsoft.com/office/word/2010/wordprocessingInk" xmlns:wne="http://schemas.microsoft.com/office/word/2006/wordml" xmlns:wps="http://schemas.microsoft.com/office/word/2010/wordprocessingShape" mc:Ignorable="w14 w15 w16se w16cid wp14">
   <w:footnote w:type="separator" w:id="-1">
     <w:p>
-      <w:pPr>
-        <w:spacing w:after="0"/>
-      </w:pPr>
       <w:r>
         <w:separator/>
       </w:r>
@@ -281,9 +142,6 @@
   </w:footnote>
   <w:footnote w:type="continuationSeparator" w:id="0">
     <w:p>
-      <w:pPr>
-        <w:spacing w:after="0"/>
-      </w:pPr>
       <w:r>
         <w:continuationSeparator/>
       </w:r>
@@ -297,27 +155,14 @@
 <w:hdr xmlns:wpc="http://schemas.microsoft.com/office/word/2010/wordprocessingCanvas" xmlns:cx="http://schemas.microsoft.com/office/drawing/2014/chartex" xmlns:cx1="http://schemas.microsoft.com/office/drawing/2015/9/8/chartex" xmlns:cx2="http://schemas.microsoft.com/office/drawing/2015/10/21/chartex" xmlns:cx3="http://schemas.microsoft.com/office/drawing/2016/5/9/chartex" xmlns:cx4="http://schemas.microsoft.com/office/drawing/2016/5/10/chartex" xmlns:cx5="http://schemas.microsoft.com/office/drawing/2016/5/11/chartex" xmlns:cx6="http://schemas.microsoft.com/office/drawing/2016/5/12/chartex" xmlns:cx7="http://schemas.microsoft.com/office/drawing/2016/5/13/chartex" xmlns:cx8="http://schemas.microsoft.com/office/drawing/2016/5/14/chartex" xmlns:mc="http://schemas.openxmlformats.org/markup-compatibility/2006" xmlns:aink="http://schemas.microsoft.com/office/drawing/2016/ink" xmlns:am3d="http://schemas.microsoft.com/office/drawing/2017/model3d" xmlns:o="urn:schemas-microsoft-com:office:office" xmlns:r="http://schemas.openxmlformats.org/officeDocument/2006/relationships" xmlns:m="http://schemas.openxmlformats.org/officeDocument/2006/math" xmlns:v="urn:schemas-microsoft-com:vml" xmlns:wp14="http://schemas.microsoft.com/office/word/2010/wordprocessingDrawing" xmlns:wp="http://schemas.openxmlformats.org/drawingml/2006/wordprocessingDrawing" xmlns:w10="urn:schemas-microsoft-com:office:word" xmlns:w="http://schemas.openxmlformats.org/wordprocessingml/2006/main" xmlns:w14="http://schemas.microsoft.com/office/word/2010/wordml" xmlns:w15="http://schemas.microsoft.com/office/word/2012/wordml" xmlns:w16cid="http://schemas.microsoft.com/office/word/2016/wordml/cid" xmlns:w16se="http://schemas.microsoft.com/office/word/2015/wordml/symex" xmlns:wpg="http://schemas.microsoft.com/office/word/2010/wordprocessingGroup" xmlns:wpi="http://schemas.microsoft.com/office/word/2010/wordprocessingInk" xmlns:wne="http://schemas.microsoft.com/office/word/2006/wordml" xmlns:wps="http://schemas.microsoft.com/office/word/2010/wordprocessingShape" mc:Ignorable="w14 w15 w16se w16cid wp14">
   <w:p>
     <w:pPr>
-      <w:pStyle w:val="Encabezado"/>
-      <w:jc w:val="right"/>
-      <w:rPr>
-        <w:b/>
-        <w:color w:val="8496B0" w:themeColor="text2" w:themeTint="99"/>
-        <w:spacing w:val="60"/>
-        <w:sz w:val="24"/>
-        <w:szCs w:val="24"/>
-      </w:rPr>
-    </w:pPr>
+      <w:pStyle w:val="Encabezados"/>
+    </w:pPr>
+    <w:bookmarkStart w:id="1" w:name="_Hlk508901848"/>
     <w:r>
-      <w:rPr>
-        <w:b/>
-        <w:color w:val="8496B0" w:themeColor="text2" w:themeTint="99"/>
-        <w:spacing w:val="60"/>
-        <w:sz w:val="24"/>
-        <w:szCs w:val="24"/>
-      </w:rPr>
       <w:t>Prácticas Concurrencia y Distribución (17/18)</w:t>
     </w:r>
   </w:p>
+  <w:bookmarkEnd w:id="1"/>
   <w:p/>
 </w:hdr>
 </file>
@@ -343,7 +188,7 @@
     <w:lsdException w:name="Normal" w:uiPriority="0" w:qFormat="1"/>
     <w:lsdException w:name="heading 1" w:uiPriority="9" w:qFormat="1"/>
     <w:lsdException w:name="heading 2" w:semiHidden="1" w:uiPriority="9" w:unhideWhenUsed="1" w:qFormat="1"/>
-    <w:lsdException w:name="heading 3" w:semiHidden="1" w:uiPriority="9" w:unhideWhenUsed="1" w:qFormat="1"/>
+    <w:lsdException w:name="heading 3" w:semiHidden="1" w:uiPriority="9" w:unhideWhenUsed="1"/>
     <w:lsdException w:name="heading 4" w:semiHidden="1" w:uiPriority="9" w:unhideWhenUsed="1" w:qFormat="1"/>
     <w:lsdException w:name="heading 5" w:semiHidden="1" w:uiPriority="9" w:unhideWhenUsed="1" w:qFormat="1"/>
     <w:lsdException w:name="heading 6" w:semiHidden="1" w:uiPriority="9" w:unhideWhenUsed="1" w:qFormat="1"/>
@@ -402,7 +247,7 @@
     <w:lsdException w:name="List Number 3" w:semiHidden="1" w:unhideWhenUsed="1"/>
     <w:lsdException w:name="List Number 4" w:semiHidden="1" w:unhideWhenUsed="1"/>
     <w:lsdException w:name="List Number 5" w:semiHidden="1" w:unhideWhenUsed="1"/>
-    <w:lsdException w:name="Title" w:uiPriority="10" w:qFormat="1"/>
+    <w:lsdException w:name="Title" w:uiPriority="10"/>
     <w:lsdException w:name="Closing" w:semiHidden="1" w:unhideWhenUsed="1"/>
     <w:lsdException w:name="Signature" w:semiHidden="1" w:unhideWhenUsed="1"/>
     <w:lsdException w:name="Default Paragraph Font" w:semiHidden="1" w:uiPriority="1" w:unhideWhenUsed="1"/>
@@ -428,7 +273,7 @@
     <w:lsdException w:name="Hyperlink" w:semiHidden="1" w:unhideWhenUsed="1"/>
     <w:lsdException w:name="FollowedHyperlink" w:semiHidden="1" w:unhideWhenUsed="1"/>
     <w:lsdException w:name="Strong" w:uiPriority="22" w:qFormat="1"/>
-    <w:lsdException w:name="Emphasis" w:uiPriority="20" w:qFormat="1"/>
+    <w:lsdException w:name="Emphasis" w:uiPriority="20"/>
     <w:lsdException w:name="Document Map" w:semiHidden="1" w:unhideWhenUsed="1"/>
     <w:lsdException w:name="Plain Text" w:semiHidden="1" w:unhideWhenUsed="1"/>
     <w:lsdException w:name="E-mail Signature" w:semiHidden="1" w:unhideWhenUsed="1"/>
@@ -519,9 +364,9 @@
     <w:lsdException w:name="Medium Shading 2 Accent 1" w:uiPriority="64"/>
     <w:lsdException w:name="Medium List 1 Accent 1" w:uiPriority="65"/>
     <w:lsdException w:name="Revision" w:semiHidden="1"/>
-    <w:lsdException w:name="List Paragraph" w:uiPriority="34" w:qFormat="1"/>
+    <w:lsdException w:name="List Paragraph" w:uiPriority="34"/>
     <w:lsdException w:name="Quote" w:uiPriority="29" w:qFormat="1"/>
-    <w:lsdException w:name="Intense Quote" w:uiPriority="30" w:qFormat="1"/>
+    <w:lsdException w:name="Intense Quote" w:uiPriority="30"/>
     <w:lsdException w:name="Medium List 2 Accent 1" w:uiPriority="66"/>
     <w:lsdException w:name="Medium Grid 1 Accent 1" w:uiPriority="67"/>
     <w:lsdException w:name="Medium Grid 2 Accent 1" w:uiPriority="68"/>
@@ -601,10 +446,10 @@
     <w:lsdException w:name="Colorful List Accent 6" w:uiPriority="72"/>
     <w:lsdException w:name="Colorful Grid Accent 6" w:uiPriority="73"/>
     <w:lsdException w:name="Subtle Emphasis" w:uiPriority="19" w:qFormat="1"/>
-    <w:lsdException w:name="Intense Emphasis" w:uiPriority="21" w:qFormat="1"/>
-    <w:lsdException w:name="Subtle Reference" w:uiPriority="31" w:qFormat="1"/>
-    <w:lsdException w:name="Intense Reference" w:uiPriority="32" w:qFormat="1"/>
-    <w:lsdException w:name="Book Title" w:uiPriority="33" w:qFormat="1"/>
+    <w:lsdException w:name="Intense Emphasis" w:uiPriority="21"/>
+    <w:lsdException w:name="Subtle Reference" w:uiPriority="31"/>
+    <w:lsdException w:name="Intense Reference" w:uiPriority="32"/>
+    <w:lsdException w:name="Book Title" w:uiPriority="33"/>
     <w:lsdException w:name="Bibliography" w:semiHidden="1" w:uiPriority="37" w:unhideWhenUsed="1"/>
     <w:lsdException w:name="TOC Heading" w:semiHidden="1" w:uiPriority="39" w:unhideWhenUsed="1" w:qFormat="1"/>
     <w:lsdException w:name="Plain Table 1" w:uiPriority="41"/>
@@ -719,13 +564,14 @@
   <w:style w:type="paragraph" w:default="1" w:styleId="Normal">
     <w:name w:val="Normal"/>
     <w:qFormat/>
-    <w:rsid w:val="00EE3856"/>
-    <w:pPr>
-      <w:spacing w:before="120" w:line="240" w:lineRule="auto"/>
+    <w:rsid w:val="002B1C1A"/>
+    <w:pPr>
+      <w:spacing w:before="120" w:after="120" w:line="240" w:lineRule="auto"/>
       <w:jc w:val="both"/>
     </w:pPr>
     <w:rPr>
-      <w:rFonts w:ascii="Times New Roman" w:hAnsi="Times New Roman"/>
+      <w:rFonts w:ascii="Garamond" w:hAnsi="Garamond"/>
+      <w:sz w:val="24"/>
     </w:rPr>
   </w:style>
   <w:style w:type="paragraph" w:styleId="Ttulo1">
@@ -736,12 +582,12 @@
     <w:autoRedefine/>
     <w:uiPriority w:val="9"/>
     <w:qFormat/>
-    <w:rsid w:val="00EE3856"/>
+    <w:rsid w:val="00C814C5"/>
     <w:pPr>
       <w:keepNext/>
       <w:keepLines/>
-      <w:spacing w:before="360" w:after="40"/>
-      <w:ind w:left="708"/>
+      <w:spacing w:after="0"/>
+      <w:ind w:left="567"/>
       <w:jc w:val="center"/>
       <w:outlineLvl w:val="0"/>
     </w:pPr>
@@ -750,7 +596,7 @@
       <w:b/>
       <w:i/>
       <w:color w:val="70AD47" w:themeColor="accent6"/>
-      <w:sz w:val="56"/>
+      <w:sz w:val="52"/>
       <w:szCs w:val="40"/>
     </w:rPr>
   </w:style>
@@ -762,7 +608,7 @@
     <w:uiPriority w:val="9"/>
     <w:unhideWhenUsed/>
     <w:qFormat/>
-    <w:rsid w:val="009360E3"/>
+    <w:rsid w:val="00DB7FAA"/>
     <w:pPr>
       <w:keepNext/>
       <w:keepLines/>
@@ -772,7 +618,6 @@
     </w:pPr>
     <w:rPr>
       <w:rFonts w:ascii="Arial" w:eastAsiaTheme="majorEastAsia" w:hAnsi="Arial" w:cstheme="majorBidi"/>
-      <w:b/>
       <w:color w:val="000000" w:themeColor="text1"/>
       <w:sz w:val="36"/>
       <w:szCs w:val="28"/>
@@ -786,7 +631,6 @@
     <w:uiPriority w:val="9"/>
     <w:semiHidden/>
     <w:unhideWhenUsed/>
-    <w:qFormat/>
     <w:rsid w:val="00ED6339"/>
     <w:pPr>
       <w:keepNext/>
@@ -797,7 +641,6 @@
     <w:rPr>
       <w:rFonts w:asciiTheme="majorHAnsi" w:eastAsiaTheme="majorEastAsia" w:hAnsiTheme="majorHAnsi" w:cstheme="majorBidi"/>
       <w:color w:val="538135" w:themeColor="accent6" w:themeShade="BF"/>
-      <w:sz w:val="24"/>
       <w:szCs w:val="24"/>
     </w:rPr>
   </w:style>
@@ -1020,7 +863,6 @@
     <w:name w:val="Emphasis"/>
     <w:basedOn w:val="Fuentedeprrafopredeter"/>
     <w:uiPriority w:val="20"/>
-    <w:qFormat/>
     <w:rsid w:val="00ED6339"/>
     <w:rPr>
       <w:i/>
@@ -1034,7 +876,6 @@
     <w:next w:val="Normal"/>
     <w:link w:val="TtuloCar"/>
     <w:uiPriority w:val="10"/>
-    <w:qFormat/>
     <w:rsid w:val="00ED6339"/>
     <w:pPr>
       <w:spacing w:after="0"/>
@@ -1067,13 +908,13 @@
     <w:basedOn w:val="Fuentedeprrafopredeter"/>
     <w:link w:val="Ttulo1"/>
     <w:uiPriority w:val="9"/>
-    <w:rsid w:val="00EE3856"/>
+    <w:rsid w:val="00C814C5"/>
     <w:rPr>
       <w:rFonts w:ascii="Arial" w:eastAsiaTheme="majorEastAsia" w:hAnsi="Arial" w:cstheme="majorBidi"/>
       <w:b/>
       <w:i/>
       <w:color w:val="70AD47" w:themeColor="accent6"/>
-      <w:sz w:val="56"/>
+      <w:sz w:val="52"/>
       <w:szCs w:val="40"/>
     </w:rPr>
   </w:style>
@@ -1082,10 +923,9 @@
     <w:basedOn w:val="Fuentedeprrafopredeter"/>
     <w:link w:val="Ttulo2"/>
     <w:uiPriority w:val="9"/>
-    <w:rsid w:val="009360E3"/>
+    <w:rsid w:val="00DB7FAA"/>
     <w:rPr>
       <w:rFonts w:ascii="Arial" w:eastAsiaTheme="majorEastAsia" w:hAnsi="Arial" w:cstheme="majorBidi"/>
-      <w:b/>
       <w:color w:val="000000" w:themeColor="text1"/>
       <w:sz w:val="36"/>
       <w:szCs w:val="28"/>
@@ -1255,11 +1095,12 @@
   </w:style>
   <w:style w:type="paragraph" w:styleId="Sinespaciado">
     <w:name w:val="No Spacing"/>
+    <w:basedOn w:val="Normal"/>
     <w:uiPriority w:val="1"/>
     <w:qFormat/>
-    <w:rsid w:val="00ED6339"/>
-    <w:pPr>
-      <w:spacing w:after="0" w:line="240" w:lineRule="auto"/>
+    <w:rsid w:val="00787F8C"/>
+    <w:pPr>
+      <w:spacing w:before="0" w:after="0"/>
     </w:pPr>
   </w:style>
   <w:style w:type="paragraph" w:styleId="Cita">
@@ -1269,16 +1110,16 @@
     <w:link w:val="CitaCar"/>
     <w:uiPriority w:val="29"/>
     <w:qFormat/>
-    <w:rsid w:val="00EE3856"/>
+    <w:rsid w:val="00293A9B"/>
     <w:pPr>
       <w:spacing w:before="0" w:after="0"/>
-      <w:ind w:left="1418" w:right="720"/>
+      <w:ind w:left="1418" w:right="680"/>
+      <w:jc w:val="left"/>
     </w:pPr>
     <w:rPr>
       <w:i/>
       <w:iCs/>
       <w:color w:val="262626" w:themeColor="text1" w:themeTint="D9"/>
-      <w:sz w:val="18"/>
     </w:rPr>
   </w:style>
   <w:style w:type="character" w:customStyle="1" w:styleId="CitaCar">
@@ -1286,13 +1127,13 @@
     <w:basedOn w:val="Fuentedeprrafopredeter"/>
     <w:link w:val="Cita"/>
     <w:uiPriority w:val="29"/>
-    <w:rsid w:val="00EE3856"/>
-    <w:rPr>
-      <w:rFonts w:ascii="Times New Roman" w:hAnsi="Times New Roman"/>
+    <w:rsid w:val="00293A9B"/>
+    <w:rPr>
+      <w:rFonts w:ascii="Garamond" w:hAnsi="Garamond"/>
       <w:i/>
       <w:iCs/>
       <w:color w:val="262626" w:themeColor="text1" w:themeTint="D9"/>
-      <w:sz w:val="18"/>
+      <w:sz w:val="24"/>
     </w:rPr>
   </w:style>
   <w:style w:type="paragraph" w:styleId="Citadestacada">
@@ -1301,7 +1142,6 @@
     <w:next w:val="Normal"/>
     <w:link w:val="CitadestacadaCar"/>
     <w:uiPriority w:val="30"/>
-    <w:qFormat/>
     <w:rsid w:val="00ED6339"/>
     <w:pPr>
       <w:spacing w:before="160" w:after="160" w:line="264" w:lineRule="auto"/>
@@ -1336,13 +1176,16 @@
     <w:name w:val="Subtle Emphasis"/>
     <w:uiPriority w:val="19"/>
     <w:qFormat/>
-    <w:rsid w:val="00491A9B"/>
+    <w:rsid w:val="002B1C1A"/>
+    <w:rPr>
+      <w:rFonts w:ascii="Monotype Corsiva" w:hAnsi="Monotype Corsiva"/>
+      <w:sz w:val="24"/>
+    </w:rPr>
   </w:style>
   <w:style w:type="character" w:styleId="nfasisintenso">
     <w:name w:val="Intense Emphasis"/>
     <w:basedOn w:val="Fuentedeprrafopredeter"/>
     <w:uiPriority w:val="21"/>
-    <w:qFormat/>
     <w:rsid w:val="00ED6339"/>
     <w:rPr>
       <w:b/>
@@ -1355,7 +1198,6 @@
     <w:name w:val="Subtle Reference"/>
     <w:basedOn w:val="Fuentedeprrafopredeter"/>
     <w:uiPriority w:val="31"/>
-    <w:qFormat/>
     <w:rsid w:val="00ED6339"/>
     <w:rPr>
       <w:smallCaps/>
@@ -1366,7 +1208,6 @@
     <w:name w:val="Intense Reference"/>
     <w:basedOn w:val="Fuentedeprrafopredeter"/>
     <w:uiPriority w:val="32"/>
-    <w:qFormat/>
     <w:rsid w:val="00ED6339"/>
     <w:rPr>
       <w:b/>
@@ -1379,7 +1220,6 @@
     <w:name w:val="Book Title"/>
     <w:basedOn w:val="Fuentedeprrafopredeter"/>
     <w:uiPriority w:val="33"/>
-    <w:qFormat/>
     <w:rsid w:val="00ED6339"/>
     <w:rPr>
       <w:b/>
@@ -1432,6 +1272,34 @@
       <w:rFonts w:ascii="Segoe UI" w:hAnsi="Segoe UI" w:cs="Segoe UI"/>
       <w:sz w:val="18"/>
       <w:szCs w:val="18"/>
+    </w:rPr>
+  </w:style>
+  <w:style w:type="paragraph" w:customStyle="1" w:styleId="Encabezados">
+    <w:name w:val="Encabezados"/>
+    <w:basedOn w:val="Normal"/>
+    <w:link w:val="EncabezadosCar"/>
+    <w:qFormat/>
+    <w:rsid w:val="00293A9B"/>
+    <w:pPr>
+      <w:spacing w:before="240" w:after="0"/>
+      <w:jc w:val="right"/>
+    </w:pPr>
+    <w:rPr>
+      <w:rFonts w:ascii="Monotype Corsiva" w:hAnsi="Monotype Corsiva"/>
+      <w:b/>
+      <w:spacing w:val="60"/>
+    </w:rPr>
+  </w:style>
+  <w:style w:type="character" w:customStyle="1" w:styleId="EncabezadosCar">
+    <w:name w:val="Encabezados Car"/>
+    <w:basedOn w:val="Fuentedeprrafopredeter"/>
+    <w:link w:val="Encabezados"/>
+    <w:rsid w:val="00293A9B"/>
+    <w:rPr>
+      <w:rFonts w:ascii="Monotype Corsiva" w:hAnsi="Monotype Corsiva"/>
+      <w:b/>
+      <w:spacing w:val="60"/>
+      <w:sz w:val="24"/>
     </w:rPr>
   </w:style>
 </w:styles>
@@ -1730,4 +1598,34 @@
     </a:ext>
   </a:extLst>
 </a:theme>
+</file>
+
+<file path=word/webextensions/taskpanes.xml><?xml version="1.0" encoding="utf-8"?>
+<wetp:taskpanes xmlns:wetp="http://schemas.microsoft.com/office/webextensions/taskpanes/2010/11">
+  <wetp:taskpane dockstate="right" visibility="0" width="350" row="2">
+    <wetp:webextensionref xmlns:r="http://schemas.openxmlformats.org/officeDocument/2006/relationships" r:id="rId1"/>
+  </wetp:taskpane>
+</wetp:taskpanes>
+</file>
+
+<file path=word/webextensions/webextension1.xml><?xml version="1.0" encoding="utf-8"?>
+<we:webextension xmlns:we="http://schemas.microsoft.com/office/webextensions/webextension/2010/11" id="{6E204543-53D9-4AB2-975F-6780DF3461E6}">
+  <we:reference id="wa104099688" version="1.3.0.0" store="es-ES" storeType="OMEX"/>
+  <we:alternateReferences/>
+  <we:properties/>
+  <we:bindings/>
+  <we:snapshot xmlns:r="http://schemas.openxmlformats.org/officeDocument/2006/relationships"/>
+</we:webextension>
+</file>
+
+<file path=customXml/item1.xml><?xml version="1.0" encoding="utf-8"?>
+<b:Sources xmlns:b="http://schemas.openxmlformats.org/officeDocument/2006/bibliography" xmlns="http://schemas.openxmlformats.org/officeDocument/2006/bibliography" SelectedStyle="\APASixthEditionOfficeOnline.xsl" StyleName="APA" Version="6"/>
+</file>
+
+<file path=customXml/itemProps1.xml><?xml version="1.0" encoding="utf-8"?>
+<ds:datastoreItem xmlns:ds="http://schemas.openxmlformats.org/officeDocument/2006/customXml" ds:itemID="{74CB1B99-E652-4038-A92B-FDD84046D69C}">
+  <ds:schemaRefs>
+    <ds:schemaRef ds:uri="http://schemas.openxmlformats.org/officeDocument/2006/bibliography"/>
+  </ds:schemaRefs>
+</ds:datastoreItem>
 </file>
</xml_diff>